<commit_message>
Modify Sets-BinaryFiles_Lab: finish writeup, zip
</commit_message>
<xml_diff>
--- a/Labs/Sets-BinaryFiles_Lab/writeup.docx
+++ b/Labs/Sets-BinaryFiles_Lab/writeup.docx
@@ -54,32 +54,576 @@
     </w:p>
     <w:p>
       <w:pPr>
+        <w:spacing w:line="360" w:lineRule="auto"/>
+        <w:ind w:firstLine="720"/>
+        <w:rPr>
+          <w:rFonts w:ascii="Times New Roman" w:hAnsi="Times New Roman" w:cs="Times New Roman"/>
+          <w:sz w:val="24"/>
+          <w:szCs w:val="24"/>
+        </w:rPr>
+      </w:pPr>
+      <w:r>
+        <w:rPr>
+          <w:rFonts w:ascii="Times New Roman" w:hAnsi="Times New Roman" w:cs="Times New Roman"/>
+          <w:sz w:val="24"/>
+          <w:szCs w:val="24"/>
+        </w:rPr>
+        <w:t xml:space="preserve">In this week’s lab, I learned different ways of representing sets and how to read and write binary files. I was given the elements of two sets, </w:t>
+      </w:r>
+      <w:proofErr w:type="spellStart"/>
+      <w:r>
+        <w:rPr>
+          <w:rFonts w:ascii="Times New Roman" w:hAnsi="Times New Roman" w:cs="Times New Roman"/>
+          <w:sz w:val="24"/>
+          <w:szCs w:val="24"/>
+        </w:rPr>
+        <w:t>setA</w:t>
+      </w:r>
+      <w:proofErr w:type="spellEnd"/>
+      <w:r>
+        <w:rPr>
+          <w:rFonts w:ascii="Times New Roman" w:hAnsi="Times New Roman" w:cs="Times New Roman"/>
+          <w:sz w:val="24"/>
+          <w:szCs w:val="24"/>
+        </w:rPr>
+        <w:t xml:space="preserve"> and </w:t>
+      </w:r>
+      <w:proofErr w:type="spellStart"/>
+      <w:r>
+        <w:rPr>
+          <w:rFonts w:ascii="Times New Roman" w:hAnsi="Times New Roman" w:cs="Times New Roman"/>
+          <w:sz w:val="24"/>
+          <w:szCs w:val="24"/>
+        </w:rPr>
+        <w:t>setB</w:t>
+      </w:r>
+      <w:proofErr w:type="spellEnd"/>
+      <w:r>
+        <w:rPr>
+          <w:rFonts w:ascii="Times New Roman" w:hAnsi="Times New Roman" w:cs="Times New Roman"/>
+          <w:sz w:val="24"/>
+          <w:szCs w:val="24"/>
+        </w:rPr>
+        <w:t>, and tasked with writing the explicit and implicit representations of the sets. Doing this part of the lab helped me to learn the differences between explicit and implicit set representations. I learned that an explicit representation requires a piece of data for all elements in the base type. The base type for the two sets was all even integers from 1 to 50. So, I created represented the sets with a 1 or 0 for all numbers 2, 4, 6</w:t>
+      </w:r>
+      <w:proofErr w:type="gramStart"/>
+      <w:r>
+        <w:rPr>
+          <w:rFonts w:ascii="Times New Roman" w:hAnsi="Times New Roman" w:cs="Times New Roman"/>
+          <w:sz w:val="24"/>
+          <w:szCs w:val="24"/>
+        </w:rPr>
+        <w:t>, …,</w:t>
+      </w:r>
+      <w:proofErr w:type="gramEnd"/>
+      <w:r>
+        <w:rPr>
+          <w:rFonts w:ascii="Times New Roman" w:hAnsi="Times New Roman" w:cs="Times New Roman"/>
+          <w:sz w:val="24"/>
+          <w:szCs w:val="24"/>
+        </w:rPr>
+        <w:t xml:space="preserve"> 50. After doing this, I needed to determine the union, intersection, and difference of </w:t>
+      </w:r>
+      <w:proofErr w:type="spellStart"/>
+      <w:r>
+        <w:rPr>
+          <w:rFonts w:ascii="Times New Roman" w:hAnsi="Times New Roman" w:cs="Times New Roman"/>
+          <w:sz w:val="24"/>
+          <w:szCs w:val="24"/>
+        </w:rPr>
+        <w:t>setA</w:t>
+      </w:r>
+      <w:proofErr w:type="spellEnd"/>
+      <w:r>
+        <w:rPr>
+          <w:rFonts w:ascii="Times New Roman" w:hAnsi="Times New Roman" w:cs="Times New Roman"/>
+          <w:sz w:val="24"/>
+          <w:szCs w:val="24"/>
+        </w:rPr>
+        <w:t xml:space="preserve"> and </w:t>
+      </w:r>
+      <w:proofErr w:type="spellStart"/>
+      <w:r>
+        <w:rPr>
+          <w:rFonts w:ascii="Times New Roman" w:hAnsi="Times New Roman" w:cs="Times New Roman"/>
+          <w:sz w:val="24"/>
+          <w:szCs w:val="24"/>
+        </w:rPr>
+        <w:t>setB</w:t>
+      </w:r>
+      <w:proofErr w:type="spellEnd"/>
+      <w:r>
+        <w:rPr>
+          <w:rFonts w:ascii="Times New Roman" w:hAnsi="Times New Roman" w:cs="Times New Roman"/>
+          <w:sz w:val="24"/>
+          <w:szCs w:val="24"/>
+        </w:rPr>
+        <w:t xml:space="preserve">. I used some functions that come with Google Sheets. To determine the union of the sets, I used the </w:t>
+      </w:r>
+      <w:proofErr w:type="gramStart"/>
+      <w:r>
+        <w:rPr>
+          <w:rFonts w:ascii="Times New Roman" w:hAnsi="Times New Roman" w:cs="Times New Roman"/>
+          <w:sz w:val="24"/>
+          <w:szCs w:val="24"/>
+        </w:rPr>
+        <w:t>BITOR(</w:t>
+      </w:r>
+      <w:proofErr w:type="gramEnd"/>
+      <w:r>
+        <w:rPr>
+          <w:rFonts w:ascii="Times New Roman" w:hAnsi="Times New Roman" w:cs="Times New Roman"/>
+          <w:sz w:val="24"/>
+          <w:szCs w:val="24"/>
+        </w:rPr>
+        <w:t xml:space="preserve">) function. To determine the intersection, I used </w:t>
+      </w:r>
+      <w:proofErr w:type="gramStart"/>
+      <w:r>
+        <w:rPr>
+          <w:rFonts w:ascii="Times New Roman" w:hAnsi="Times New Roman" w:cs="Times New Roman"/>
+          <w:sz w:val="24"/>
+          <w:szCs w:val="24"/>
+        </w:rPr>
+        <w:t>BITAND(</w:t>
+      </w:r>
+      <w:proofErr w:type="gramEnd"/>
+      <w:r>
+        <w:rPr>
+          <w:rFonts w:ascii="Times New Roman" w:hAnsi="Times New Roman" w:cs="Times New Roman"/>
+          <w:sz w:val="24"/>
+          <w:szCs w:val="24"/>
+        </w:rPr>
+        <w:t xml:space="preserve">). To determine the difference of </w:t>
+      </w:r>
+      <w:proofErr w:type="spellStart"/>
+      <w:r>
+        <w:rPr>
+          <w:rFonts w:ascii="Times New Roman" w:hAnsi="Times New Roman" w:cs="Times New Roman"/>
+          <w:sz w:val="24"/>
+          <w:szCs w:val="24"/>
+        </w:rPr>
+        <w:t>setA</w:t>
+      </w:r>
+      <w:proofErr w:type="spellEnd"/>
+      <w:r>
+        <w:rPr>
+          <w:rFonts w:ascii="Times New Roman" w:hAnsi="Times New Roman" w:cs="Times New Roman"/>
+          <w:sz w:val="24"/>
+          <w:szCs w:val="24"/>
+        </w:rPr>
+        <w:t xml:space="preserve"> and </w:t>
+      </w:r>
+      <w:proofErr w:type="spellStart"/>
+      <w:r>
+        <w:rPr>
+          <w:rFonts w:ascii="Times New Roman" w:hAnsi="Times New Roman" w:cs="Times New Roman"/>
+          <w:sz w:val="24"/>
+          <w:szCs w:val="24"/>
+        </w:rPr>
+        <w:t>setB</w:t>
+      </w:r>
+      <w:proofErr w:type="spellEnd"/>
+      <w:r>
+        <w:rPr>
+          <w:rFonts w:ascii="Times New Roman" w:hAnsi="Times New Roman" w:cs="Times New Roman"/>
+          <w:sz w:val="24"/>
+          <w:szCs w:val="24"/>
+        </w:rPr>
+        <w:t xml:space="preserve">, I created my own function: </w:t>
+      </w:r>
+      <w:proofErr w:type="gramStart"/>
+      <w:r>
+        <w:rPr>
+          <w:rFonts w:ascii="Times New Roman" w:hAnsi="Times New Roman" w:cs="Times New Roman"/>
+          <w:sz w:val="24"/>
+          <w:szCs w:val="24"/>
+        </w:rPr>
+        <w:t>IF(</w:t>
+      </w:r>
+      <w:proofErr w:type="gramEnd"/>
+      <w:r>
+        <w:rPr>
+          <w:rFonts w:ascii="Times New Roman" w:hAnsi="Times New Roman" w:cs="Times New Roman"/>
+          <w:sz w:val="24"/>
+          <w:szCs w:val="24"/>
+        </w:rPr>
+        <w:t>(</w:t>
+      </w:r>
+      <w:proofErr w:type="spellStart"/>
+      <w:r>
+        <w:rPr>
+          <w:rFonts w:ascii="Times New Roman" w:hAnsi="Times New Roman" w:cs="Times New Roman"/>
+          <w:sz w:val="24"/>
+          <w:szCs w:val="24"/>
+        </w:rPr>
+        <w:t>setA-setB</w:t>
+      </w:r>
+      <w:proofErr w:type="spellEnd"/>
+      <w:r>
+        <w:rPr>
+          <w:rFonts w:ascii="Times New Roman" w:hAnsi="Times New Roman" w:cs="Times New Roman"/>
+          <w:sz w:val="24"/>
+          <w:szCs w:val="24"/>
+        </w:rPr>
+        <w:t xml:space="preserve">)&lt;=0,0,1). In this function, if the difference between the set elements floors at 0, where an element was in </w:t>
+      </w:r>
+      <w:proofErr w:type="gramStart"/>
+      <w:r>
+        <w:rPr>
+          <w:rFonts w:ascii="Times New Roman" w:hAnsi="Times New Roman" w:cs="Times New Roman"/>
+          <w:sz w:val="24"/>
+          <w:szCs w:val="24"/>
+        </w:rPr>
+        <w:t>both sets, or</w:t>
+      </w:r>
+      <w:proofErr w:type="gramEnd"/>
+      <w:r>
+        <w:rPr>
+          <w:rFonts w:ascii="Times New Roman" w:hAnsi="Times New Roman" w:cs="Times New Roman"/>
+          <w:sz w:val="24"/>
+          <w:szCs w:val="24"/>
+        </w:rPr>
+        <w:t xml:space="preserve"> an element was in </w:t>
+      </w:r>
+      <w:proofErr w:type="spellStart"/>
+      <w:r>
+        <w:rPr>
+          <w:rFonts w:ascii="Times New Roman" w:hAnsi="Times New Roman" w:cs="Times New Roman"/>
+          <w:sz w:val="24"/>
+          <w:szCs w:val="24"/>
+        </w:rPr>
+        <w:t>setB</w:t>
+      </w:r>
+      <w:proofErr w:type="spellEnd"/>
+      <w:r>
+        <w:rPr>
+          <w:rFonts w:ascii="Times New Roman" w:hAnsi="Times New Roman" w:cs="Times New Roman"/>
+          <w:sz w:val="24"/>
+          <w:szCs w:val="24"/>
+        </w:rPr>
+        <w:t xml:space="preserve"> but not is </w:t>
+      </w:r>
+      <w:proofErr w:type="spellStart"/>
+      <w:r>
+        <w:rPr>
+          <w:rFonts w:ascii="Times New Roman" w:hAnsi="Times New Roman" w:cs="Times New Roman"/>
+          <w:sz w:val="24"/>
+          <w:szCs w:val="24"/>
+        </w:rPr>
+        <w:t>setA</w:t>
+      </w:r>
+      <w:proofErr w:type="spellEnd"/>
+      <w:r>
+        <w:rPr>
+          <w:rFonts w:ascii="Times New Roman" w:hAnsi="Times New Roman" w:cs="Times New Roman"/>
+          <w:sz w:val="24"/>
+          <w:szCs w:val="24"/>
+        </w:rPr>
+        <w:t xml:space="preserve">. I found that the implicit representation was much easier to work with. To perform union implicitly, I inserted all the elements of </w:t>
+      </w:r>
+      <w:proofErr w:type="spellStart"/>
+      <w:r>
+        <w:rPr>
+          <w:rFonts w:ascii="Times New Roman" w:hAnsi="Times New Roman" w:cs="Times New Roman"/>
+          <w:sz w:val="24"/>
+          <w:szCs w:val="24"/>
+        </w:rPr>
+        <w:t>setA</w:t>
+      </w:r>
+      <w:proofErr w:type="spellEnd"/>
+      <w:r>
+        <w:rPr>
+          <w:rFonts w:ascii="Times New Roman" w:hAnsi="Times New Roman" w:cs="Times New Roman"/>
+          <w:sz w:val="24"/>
+          <w:szCs w:val="24"/>
+        </w:rPr>
+        <w:t xml:space="preserve"> and </w:t>
+      </w:r>
+      <w:proofErr w:type="spellStart"/>
+      <w:r>
+        <w:rPr>
+          <w:rFonts w:ascii="Times New Roman" w:hAnsi="Times New Roman" w:cs="Times New Roman"/>
+          <w:sz w:val="24"/>
+          <w:szCs w:val="24"/>
+        </w:rPr>
+        <w:t>setB</w:t>
+      </w:r>
+      <w:proofErr w:type="spellEnd"/>
+      <w:r>
+        <w:rPr>
+          <w:rFonts w:ascii="Times New Roman" w:hAnsi="Times New Roman" w:cs="Times New Roman"/>
+          <w:sz w:val="24"/>
+          <w:szCs w:val="24"/>
+        </w:rPr>
+        <w:t xml:space="preserve"> into a new set and removed any duplicates. To perform an intersection, I went through each element of </w:t>
+      </w:r>
+      <w:proofErr w:type="spellStart"/>
+      <w:r>
+        <w:rPr>
+          <w:rFonts w:ascii="Times New Roman" w:hAnsi="Times New Roman" w:cs="Times New Roman"/>
+          <w:sz w:val="24"/>
+          <w:szCs w:val="24"/>
+        </w:rPr>
+        <w:t>setA</w:t>
+      </w:r>
+      <w:proofErr w:type="spellEnd"/>
+      <w:r>
+        <w:rPr>
+          <w:rFonts w:ascii="Times New Roman" w:hAnsi="Times New Roman" w:cs="Times New Roman"/>
+          <w:sz w:val="24"/>
+          <w:szCs w:val="24"/>
+        </w:rPr>
+        <w:t xml:space="preserve"> and checked if it appeared in </w:t>
+      </w:r>
+      <w:proofErr w:type="spellStart"/>
+      <w:r>
+        <w:rPr>
+          <w:rFonts w:ascii="Times New Roman" w:hAnsi="Times New Roman" w:cs="Times New Roman"/>
+          <w:sz w:val="24"/>
+          <w:szCs w:val="24"/>
+        </w:rPr>
+        <w:t>setB</w:t>
+      </w:r>
+      <w:proofErr w:type="spellEnd"/>
+      <w:r>
+        <w:rPr>
+          <w:rFonts w:ascii="Times New Roman" w:hAnsi="Times New Roman" w:cs="Times New Roman"/>
+          <w:sz w:val="24"/>
+          <w:szCs w:val="24"/>
+        </w:rPr>
+        <w:t xml:space="preserve">. If the element appeared, I added it to a new set. To determine the difference, I went through </w:t>
+      </w:r>
+      <w:proofErr w:type="spellStart"/>
+      <w:r>
+        <w:rPr>
+          <w:rFonts w:ascii="Times New Roman" w:hAnsi="Times New Roman" w:cs="Times New Roman"/>
+          <w:sz w:val="24"/>
+          <w:szCs w:val="24"/>
+        </w:rPr>
+        <w:t>setA</w:t>
+      </w:r>
+      <w:proofErr w:type="spellEnd"/>
+      <w:r>
+        <w:rPr>
+          <w:rFonts w:ascii="Times New Roman" w:hAnsi="Times New Roman" w:cs="Times New Roman"/>
+          <w:sz w:val="24"/>
+          <w:szCs w:val="24"/>
+        </w:rPr>
+        <w:t xml:space="preserve"> and added elements to a new set that did not appear in </w:t>
+      </w:r>
+      <w:proofErr w:type="spellStart"/>
+      <w:r>
+        <w:rPr>
+          <w:rFonts w:ascii="Times New Roman" w:hAnsi="Times New Roman" w:cs="Times New Roman"/>
+          <w:sz w:val="24"/>
+          <w:szCs w:val="24"/>
+        </w:rPr>
+        <w:t>setB</w:t>
+      </w:r>
+      <w:proofErr w:type="spellEnd"/>
+      <w:r>
+        <w:rPr>
+          <w:rFonts w:ascii="Times New Roman" w:hAnsi="Times New Roman" w:cs="Times New Roman"/>
+          <w:sz w:val="24"/>
+          <w:szCs w:val="24"/>
+        </w:rPr>
+        <w:t>.</w:t>
+      </w:r>
+    </w:p>
+    <w:p>
+      <w:pPr>
         <w:spacing w:after="0" w:line="360" w:lineRule="auto"/>
         <w:ind w:firstLine="720"/>
         <w:rPr>
           <w:rFonts w:ascii="Times New Roman" w:hAnsi="Times New Roman" w:cs="Times New Roman"/>
-          <w:sz w:val="24"/>
-          <w:szCs w:val="24"/>
-        </w:rPr>
-      </w:pPr>
-      <w:r>
-        <w:rPr>
-          <w:rFonts w:ascii="Times New Roman" w:hAnsi="Times New Roman" w:cs="Times New Roman"/>
-          <w:sz w:val="24"/>
-          <w:szCs w:val="24"/>
-        </w:rPr>
-        <w:t>Text…</w:t>
+          <w:szCs w:val="24"/>
+        </w:rPr>
+      </w:pPr>
+      <w:r>
+        <w:rPr>
+          <w:rFonts w:ascii="Times New Roman" w:hAnsi="Times New Roman" w:cs="Times New Roman"/>
+          <w:sz w:val="24"/>
+          <w:szCs w:val="24"/>
+        </w:rPr>
+        <w:t xml:space="preserve">For the part of this lab where I manipulated files, I improved my ability in writing to ASCII text files and learned how to read and write a binary file. I created two methods, </w:t>
+      </w:r>
+      <w:proofErr w:type="spellStart"/>
+      <w:proofErr w:type="gramStart"/>
+      <w:r>
+        <w:rPr>
+          <w:rFonts w:ascii="Times New Roman" w:hAnsi="Times New Roman" w:cs="Times New Roman"/>
+          <w:sz w:val="24"/>
+          <w:szCs w:val="24"/>
+        </w:rPr>
+        <w:t>generateRandomIntegers</w:t>
+      </w:r>
+      <w:proofErr w:type="spellEnd"/>
+      <w:r>
+        <w:rPr>
+          <w:rFonts w:ascii="Times New Roman" w:hAnsi="Times New Roman" w:cs="Times New Roman"/>
+          <w:sz w:val="24"/>
+          <w:szCs w:val="24"/>
+        </w:rPr>
+        <w:t>(</w:t>
+      </w:r>
+      <w:proofErr w:type="gramEnd"/>
+      <w:r>
+        <w:rPr>
+          <w:rFonts w:ascii="Times New Roman" w:hAnsi="Times New Roman" w:cs="Times New Roman"/>
+          <w:sz w:val="24"/>
+          <w:szCs w:val="24"/>
+        </w:rPr>
+        <w:t xml:space="preserve">) and </w:t>
+      </w:r>
+      <w:proofErr w:type="spellStart"/>
+      <w:r>
+        <w:rPr>
+          <w:rFonts w:ascii="Times New Roman" w:hAnsi="Times New Roman" w:cs="Times New Roman"/>
+          <w:sz w:val="24"/>
+          <w:szCs w:val="24"/>
+        </w:rPr>
+        <w:t>checkBinaryFile</w:t>
+      </w:r>
+      <w:proofErr w:type="spellEnd"/>
+      <w:r>
+        <w:rPr>
+          <w:rFonts w:ascii="Times New Roman" w:hAnsi="Times New Roman" w:cs="Times New Roman"/>
+          <w:sz w:val="24"/>
+          <w:szCs w:val="24"/>
+        </w:rPr>
+        <w:t xml:space="preserve">(). In the first method, </w:t>
+      </w:r>
+      <w:proofErr w:type="spellStart"/>
+      <w:proofErr w:type="gramStart"/>
+      <w:r>
+        <w:rPr>
+          <w:rFonts w:ascii="Times New Roman" w:hAnsi="Times New Roman" w:cs="Times New Roman"/>
+          <w:sz w:val="24"/>
+          <w:szCs w:val="24"/>
+        </w:rPr>
+        <w:t>generateRandomIntegers</w:t>
+      </w:r>
+      <w:proofErr w:type="spellEnd"/>
+      <w:r>
+        <w:rPr>
+          <w:rFonts w:ascii="Times New Roman" w:hAnsi="Times New Roman" w:cs="Times New Roman"/>
+          <w:sz w:val="24"/>
+          <w:szCs w:val="24"/>
+        </w:rPr>
+        <w:t>(</w:t>
+      </w:r>
+      <w:proofErr w:type="gramEnd"/>
+      <w:r>
+        <w:rPr>
+          <w:rFonts w:ascii="Times New Roman" w:hAnsi="Times New Roman" w:cs="Times New Roman"/>
+          <w:sz w:val="24"/>
+          <w:szCs w:val="24"/>
+        </w:rPr>
+        <w:t xml:space="preserve">), I created an </w:t>
+      </w:r>
+      <w:proofErr w:type="spellStart"/>
+      <w:r>
+        <w:rPr>
+          <w:rFonts w:ascii="Times New Roman" w:hAnsi="Times New Roman" w:cs="Times New Roman"/>
+          <w:sz w:val="24"/>
+          <w:szCs w:val="24"/>
+        </w:rPr>
+        <w:t>ArrayList</w:t>
+      </w:r>
+      <w:proofErr w:type="spellEnd"/>
+      <w:r>
+        <w:rPr>
+          <w:rFonts w:ascii="Times New Roman" w:hAnsi="Times New Roman" w:cs="Times New Roman"/>
+          <w:sz w:val="24"/>
+          <w:szCs w:val="24"/>
+        </w:rPr>
+        <w:t xml:space="preserve"> that was populated with 50,000 integers that ranged from 1000 to 9999. I then created an ASCII file and wrote the numbers in the </w:t>
+      </w:r>
+      <w:proofErr w:type="spellStart"/>
+      <w:r>
+        <w:rPr>
+          <w:rFonts w:ascii="Times New Roman" w:hAnsi="Times New Roman" w:cs="Times New Roman"/>
+          <w:sz w:val="24"/>
+          <w:szCs w:val="24"/>
+        </w:rPr>
+        <w:t>ArrayList</w:t>
+      </w:r>
+      <w:proofErr w:type="spellEnd"/>
+      <w:r>
+        <w:rPr>
+          <w:rFonts w:ascii="Times New Roman" w:hAnsi="Times New Roman" w:cs="Times New Roman"/>
+          <w:sz w:val="24"/>
+          <w:szCs w:val="24"/>
+        </w:rPr>
+        <w:t xml:space="preserve">, each on their own line. The last part of the method involved writing the </w:t>
+      </w:r>
+      <w:proofErr w:type="spellStart"/>
+      <w:r>
+        <w:rPr>
+          <w:rFonts w:ascii="Times New Roman" w:hAnsi="Times New Roman" w:cs="Times New Roman"/>
+          <w:sz w:val="24"/>
+          <w:szCs w:val="24"/>
+        </w:rPr>
+        <w:t>ArrayList</w:t>
+      </w:r>
+      <w:proofErr w:type="spellEnd"/>
+      <w:r>
+        <w:rPr>
+          <w:rFonts w:ascii="Times New Roman" w:hAnsi="Times New Roman" w:cs="Times New Roman"/>
+          <w:sz w:val="24"/>
+          <w:szCs w:val="24"/>
+        </w:rPr>
+        <w:t xml:space="preserve"> numbers to a binary file. This part caused the most difficulties for me, so I will discuss it further in “Issues I Encountered”.</w:t>
+      </w:r>
+    </w:p>
+    <w:p>
+      <w:pPr>
+        <w:rPr>
+          <w:rFonts w:ascii="Times New Roman" w:hAnsi="Times New Roman" w:cs="Times New Roman"/>
+          <w:sz w:val="24"/>
+          <w:szCs w:val="24"/>
+          <w:u w:val="single"/>
+        </w:rPr>
+      </w:pPr>
+      <w:r>
+        <w:rPr>
+          <w:rFonts w:ascii="Times New Roman" w:hAnsi="Times New Roman" w:cs="Times New Roman"/>
+          <w:sz w:val="24"/>
+          <w:szCs w:val="24"/>
+          <w:u w:val="single"/>
+        </w:rPr>
+        <w:br w:type="page"/>
       </w:r>
     </w:p>
     <w:p>
       <w:pPr>
         <w:spacing w:after="0" w:line="360" w:lineRule="auto"/>
-        <w:ind w:firstLine="720"/>
-        <w:rPr>
-          <w:rFonts w:ascii="Times New Roman" w:hAnsi="Times New Roman" w:cs="Times New Roman"/>
-          <w:szCs w:val="24"/>
-        </w:rPr>
-      </w:pPr>
+        <w:rPr>
+          <w:rFonts w:ascii="Times New Roman" w:hAnsi="Times New Roman" w:cs="Times New Roman"/>
+          <w:sz w:val="24"/>
+          <w:szCs w:val="24"/>
+        </w:rPr>
+      </w:pPr>
+      <w:r>
+        <w:rPr>
+          <w:rFonts w:ascii="Times New Roman" w:hAnsi="Times New Roman" w:cs="Times New Roman"/>
+          <w:sz w:val="24"/>
+          <w:szCs w:val="24"/>
+          <w:u w:val="single"/>
+        </w:rPr>
+        <w:lastRenderedPageBreak/>
+        <w:t>Issues I Encountered</w:t>
+      </w:r>
+      <w:r>
+        <w:rPr>
+          <w:rFonts w:ascii="Times New Roman" w:hAnsi="Times New Roman" w:cs="Times New Roman"/>
+          <w:sz w:val="24"/>
+          <w:szCs w:val="24"/>
+          <w:u w:val="single"/>
+        </w:rPr>
+        <w:t>:</w:t>
+      </w:r>
     </w:p>
     <w:p>
       <w:pPr>
@@ -95,18 +639,90 @@
           <w:rFonts w:ascii="Times New Roman" w:hAnsi="Times New Roman" w:cs="Times New Roman"/>
           <w:sz w:val="24"/>
           <w:szCs w:val="24"/>
-          <w:u w:val="single"/>
-        </w:rPr>
-        <w:t>Issues I Encountered</w:t>
-      </w:r>
-      <w:r>
-        <w:rPr>
-          <w:rFonts w:ascii="Times New Roman" w:hAnsi="Times New Roman" w:cs="Times New Roman"/>
-          <w:sz w:val="24"/>
-          <w:szCs w:val="24"/>
-          <w:u w:val="single"/>
-        </w:rPr>
-        <w:t>:</w:t>
+        </w:rPr>
+        <w:tab/>
+      </w:r>
+      <w:r>
+        <w:rPr>
+          <w:rFonts w:ascii="Times New Roman" w:hAnsi="Times New Roman" w:cs="Times New Roman"/>
+          <w:sz w:val="24"/>
+          <w:szCs w:val="24"/>
+        </w:rPr>
+        <w:t xml:space="preserve">The main issue I encountered was the difficulty of writing the random numbers to a binary file. I attempted many different ways of going about solving this issue, but when I was checking the binary file with my method, </w:t>
+      </w:r>
+      <w:proofErr w:type="spellStart"/>
+      <w:proofErr w:type="gramStart"/>
+      <w:r>
+        <w:rPr>
+          <w:rFonts w:ascii="Times New Roman" w:hAnsi="Times New Roman" w:cs="Times New Roman"/>
+          <w:sz w:val="24"/>
+          <w:szCs w:val="24"/>
+        </w:rPr>
+        <w:t>checkBinaryFile</w:t>
+      </w:r>
+      <w:proofErr w:type="spellEnd"/>
+      <w:r>
+        <w:rPr>
+          <w:rFonts w:ascii="Times New Roman" w:hAnsi="Times New Roman" w:cs="Times New Roman"/>
+          <w:sz w:val="24"/>
+          <w:szCs w:val="24"/>
+        </w:rPr>
+        <w:t>(</w:t>
+      </w:r>
+      <w:proofErr w:type="gramEnd"/>
+      <w:r>
+        <w:rPr>
+          <w:rFonts w:ascii="Times New Roman" w:hAnsi="Times New Roman" w:cs="Times New Roman"/>
+          <w:sz w:val="24"/>
+          <w:szCs w:val="24"/>
+        </w:rPr>
+        <w:t xml:space="preserve">), I never read the same results from when I wrote the numbers. Of course, it is hard to debug a file that contains 50,000 numbers, so as I was attempting to debug my program I only used 10 randomly generated numbers. Because I was still having difficulties with the binary file, I looked back to the lecture slides for this week and decided to do more research and deepen my understanding of serialization. When I updated my code to serialize the </w:t>
+      </w:r>
+      <w:proofErr w:type="spellStart"/>
+      <w:r>
+        <w:rPr>
+          <w:rFonts w:ascii="Times New Roman" w:hAnsi="Times New Roman" w:cs="Times New Roman"/>
+          <w:sz w:val="24"/>
+          <w:szCs w:val="24"/>
+        </w:rPr>
+        <w:t>ArrayList</w:t>
+      </w:r>
+      <w:proofErr w:type="spellEnd"/>
+      <w:r>
+        <w:rPr>
+          <w:rFonts w:ascii="Times New Roman" w:hAnsi="Times New Roman" w:cs="Times New Roman"/>
+          <w:sz w:val="24"/>
+          <w:szCs w:val="24"/>
+        </w:rPr>
+        <w:t xml:space="preserve"> object, my code worked, the </w:t>
+      </w:r>
+      <w:proofErr w:type="spellStart"/>
+      <w:proofErr w:type="gramStart"/>
+      <w:r>
+        <w:rPr>
+          <w:rFonts w:ascii="Times New Roman" w:hAnsi="Times New Roman" w:cs="Times New Roman"/>
+          <w:sz w:val="24"/>
+          <w:szCs w:val="24"/>
+        </w:rPr>
+        <w:t>checkBinaryFile</w:t>
+      </w:r>
+      <w:proofErr w:type="spellEnd"/>
+      <w:r>
+        <w:rPr>
+          <w:rFonts w:ascii="Times New Roman" w:hAnsi="Times New Roman" w:cs="Times New Roman"/>
+          <w:sz w:val="24"/>
+          <w:szCs w:val="24"/>
+        </w:rPr>
+        <w:t>(</w:t>
+      </w:r>
+      <w:proofErr w:type="gramEnd"/>
+      <w:r>
+        <w:rPr>
+          <w:rFonts w:ascii="Times New Roman" w:hAnsi="Times New Roman" w:cs="Times New Roman"/>
+          <w:sz w:val="24"/>
+          <w:szCs w:val="24"/>
+        </w:rPr>
+        <w:t>) returned true, and I was satisfied with the results.</w:t>
       </w:r>
     </w:p>
     <w:p>
@@ -116,6 +732,37 @@
           <w:rFonts w:ascii="Times New Roman" w:hAnsi="Times New Roman" w:cs="Times New Roman"/>
           <w:sz w:val="24"/>
           <w:szCs w:val="24"/>
+          <w:u w:val="single"/>
+        </w:rPr>
+      </w:pPr>
+    </w:p>
+    <w:p>
+      <w:pPr>
+        <w:spacing w:after="0" w:line="360" w:lineRule="auto"/>
+        <w:rPr>
+          <w:rFonts w:ascii="Times New Roman" w:hAnsi="Times New Roman" w:cs="Times New Roman"/>
+          <w:sz w:val="24"/>
+          <w:szCs w:val="24"/>
+          <w:u w:val="single"/>
+        </w:rPr>
+      </w:pPr>
+      <w:r>
+        <w:rPr>
+          <w:rFonts w:ascii="Times New Roman" w:hAnsi="Times New Roman" w:cs="Times New Roman"/>
+          <w:sz w:val="24"/>
+          <w:szCs w:val="24"/>
+          <w:u w:val="single"/>
+        </w:rPr>
+        <w:t>File Sizes of the binary and ASCII files</w:t>
+      </w:r>
+    </w:p>
+    <w:p>
+      <w:pPr>
+        <w:spacing w:after="0" w:line="360" w:lineRule="auto"/>
+        <w:rPr>
+          <w:rFonts w:ascii="Times New Roman" w:hAnsi="Times New Roman" w:cs="Times New Roman"/>
+          <w:sz w:val="24"/>
+          <w:szCs w:val="24"/>
         </w:rPr>
       </w:pPr>
       <w:r>
@@ -125,147 +772,23 @@
           <w:szCs w:val="24"/>
         </w:rPr>
         <w:tab/>
-      </w:r>
-      <w:r>
-        <w:rPr>
-          <w:rFonts w:ascii="Times New Roman" w:hAnsi="Times New Roman" w:cs="Times New Roman"/>
-          <w:sz w:val="24"/>
-          <w:szCs w:val="24"/>
-        </w:rPr>
-        <w:t>Text…</w:t>
-      </w:r>
-    </w:p>
-    <w:p>
-      <w:pPr>
-        <w:spacing w:after="0" w:line="360" w:lineRule="auto"/>
-        <w:rPr>
-          <w:rFonts w:ascii="Times New Roman" w:hAnsi="Times New Roman" w:cs="Times New Roman"/>
-          <w:sz w:val="24"/>
-          <w:szCs w:val="24"/>
-          <w:u w:val="single"/>
-        </w:rPr>
-      </w:pPr>
-    </w:p>
-    <w:p>
-      <w:pPr>
-        <w:spacing w:after="0" w:line="360" w:lineRule="auto"/>
-        <w:rPr>
-          <w:rFonts w:ascii="Times New Roman" w:hAnsi="Times New Roman" w:cs="Times New Roman"/>
-          <w:sz w:val="24"/>
-          <w:szCs w:val="24"/>
-          <w:u w:val="single"/>
-        </w:rPr>
-      </w:pPr>
-      <w:r>
-        <w:rPr>
-          <w:rFonts w:ascii="Times New Roman" w:hAnsi="Times New Roman" w:cs="Times New Roman"/>
-          <w:sz w:val="24"/>
-          <w:szCs w:val="24"/>
-          <w:u w:val="single"/>
-        </w:rPr>
-        <w:t xml:space="preserve">What I </w:t>
-      </w:r>
-      <w:proofErr w:type="gramStart"/>
-      <w:r>
-        <w:rPr>
-          <w:rFonts w:ascii="Times New Roman" w:hAnsi="Times New Roman" w:cs="Times New Roman"/>
-          <w:sz w:val="24"/>
-          <w:szCs w:val="24"/>
-          <w:u w:val="single"/>
-        </w:rPr>
-        <w:t>Would’ve</w:t>
-      </w:r>
-      <w:proofErr w:type="gramEnd"/>
-      <w:r>
-        <w:rPr>
-          <w:rFonts w:ascii="Times New Roman" w:hAnsi="Times New Roman" w:cs="Times New Roman"/>
-          <w:sz w:val="24"/>
-          <w:szCs w:val="24"/>
-          <w:u w:val="single"/>
-        </w:rPr>
-        <w:t xml:space="preserve"> Done Differently:</w:t>
-      </w:r>
-    </w:p>
-    <w:p>
-      <w:pPr>
-        <w:spacing w:after="0" w:line="360" w:lineRule="auto"/>
-        <w:rPr>
-          <w:rFonts w:ascii="Times New Roman" w:hAnsi="Times New Roman" w:cs="Times New Roman"/>
-          <w:sz w:val="24"/>
-          <w:szCs w:val="24"/>
-        </w:rPr>
-      </w:pPr>
-      <w:r>
-        <w:rPr>
-          <w:rFonts w:ascii="Times New Roman" w:hAnsi="Times New Roman" w:cs="Times New Roman"/>
-          <w:sz w:val="24"/>
-          <w:szCs w:val="24"/>
-        </w:rPr>
-        <w:t xml:space="preserve"> </w:t>
-      </w:r>
-      <w:r>
-        <w:rPr>
-          <w:rFonts w:ascii="Times New Roman" w:hAnsi="Times New Roman" w:cs="Times New Roman"/>
-          <w:sz w:val="24"/>
-          <w:szCs w:val="24"/>
-        </w:rPr>
-        <w:tab/>
-      </w:r>
-      <w:r>
-        <w:rPr>
-          <w:rFonts w:ascii="Times New Roman" w:hAnsi="Times New Roman" w:cs="Times New Roman"/>
-          <w:sz w:val="24"/>
-          <w:szCs w:val="24"/>
-        </w:rPr>
-        <w:t>Text…</w:t>
-      </w:r>
-    </w:p>
-    <w:p>
-      <w:pPr>
-        <w:spacing w:after="0" w:line="360" w:lineRule="auto"/>
-        <w:rPr>
-          <w:rFonts w:ascii="Times New Roman" w:hAnsi="Times New Roman" w:cs="Times New Roman"/>
-          <w:szCs w:val="24"/>
-          <w:u w:val="single"/>
-        </w:rPr>
-      </w:pPr>
-    </w:p>
-    <w:p>
-      <w:pPr>
-        <w:spacing w:after="0" w:line="360" w:lineRule="auto"/>
-        <w:rPr>
-          <w:rFonts w:ascii="Times New Roman" w:hAnsi="Times New Roman" w:cs="Times New Roman"/>
-          <w:sz w:val="24"/>
-          <w:szCs w:val="24"/>
-          <w:u w:val="single"/>
-        </w:rPr>
-      </w:pPr>
-      <w:r>
-        <w:rPr>
-          <w:rFonts w:ascii="Times New Roman" w:hAnsi="Times New Roman" w:cs="Times New Roman"/>
-          <w:sz w:val="24"/>
-          <w:szCs w:val="24"/>
-          <w:u w:val="single"/>
-        </w:rPr>
-        <w:t>How I Wi</w:t>
-      </w:r>
-      <w:r>
-        <w:rPr>
-          <w:rFonts w:ascii="Times New Roman" w:hAnsi="Times New Roman" w:cs="Times New Roman"/>
-          <w:sz w:val="24"/>
-          <w:szCs w:val="24"/>
-          <w:u w:val="single"/>
-        </w:rPr>
-        <w:t xml:space="preserve">ll Apply </w:t>
-      </w:r>
-      <w:r>
-        <w:rPr>
-          <w:rFonts w:ascii="Times New Roman" w:hAnsi="Times New Roman" w:cs="Times New Roman"/>
-          <w:sz w:val="24"/>
-          <w:szCs w:val="24"/>
-          <w:u w:val="single"/>
-        </w:rPr>
-        <w:t>Sets and Binary Files</w:t>
+        <w:t>The file size of the ASCII file was 293 KB, and the file size of the binary file was 489 KB.</w:t>
+      </w:r>
+      <w:r>
+        <w:rPr>
+          <w:rFonts w:ascii="Times New Roman" w:hAnsi="Times New Roman" w:cs="Times New Roman"/>
+          <w:sz w:val="24"/>
+          <w:szCs w:val="24"/>
+        </w:rPr>
+        <w:t xml:space="preserve"> Before I saw this question, I assumed that the binary file would be smaller, if not the same size. </w:t>
+      </w:r>
+      <w:r>
+        <w:rPr>
+          <w:rFonts w:ascii="Times New Roman" w:hAnsi="Times New Roman" w:cs="Times New Roman"/>
+          <w:sz w:val="24"/>
+          <w:szCs w:val="24"/>
+        </w:rPr>
+        <w:t>Then, I remembered I chose to sav</w:t>
       </w:r>
       <w:bookmarkStart w:id="0" w:name="_GoBack"/>
       <w:bookmarkEnd w:id="0"/>
@@ -274,7 +797,32 @@
           <w:rFonts w:ascii="Times New Roman" w:hAnsi="Times New Roman" w:cs="Times New Roman"/>
           <w:sz w:val="24"/>
           <w:szCs w:val="24"/>
-          <w:u w:val="single"/>
+        </w:rPr>
+        <w:t xml:space="preserve">e the </w:t>
+      </w:r>
+      <w:proofErr w:type="spellStart"/>
+      <w:r>
+        <w:rPr>
+          <w:rFonts w:ascii="Times New Roman" w:hAnsi="Times New Roman" w:cs="Times New Roman"/>
+          <w:sz w:val="24"/>
+          <w:szCs w:val="24"/>
+        </w:rPr>
+        <w:t>ArrayList</w:t>
+      </w:r>
+      <w:proofErr w:type="spellEnd"/>
+      <w:r>
+        <w:rPr>
+          <w:rFonts w:ascii="Times New Roman" w:hAnsi="Times New Roman" w:cs="Times New Roman"/>
+          <w:sz w:val="24"/>
+          <w:szCs w:val="24"/>
+        </w:rPr>
+        <w:t xml:space="preserve"> to the binary file by serialization. </w:t>
+      </w:r>
+      <w:r>
+        <w:rPr>
+          <w:rFonts w:ascii="Times New Roman" w:hAnsi="Times New Roman" w:cs="Times New Roman"/>
+          <w:sz w:val="24"/>
+          <w:szCs w:val="24"/>
         </w:rPr>
         <w:t xml:space="preserve"> </w:t>
       </w:r>
@@ -283,6 +831,164 @@
           <w:rFonts w:ascii="Times New Roman" w:hAnsi="Times New Roman" w:cs="Times New Roman"/>
           <w:sz w:val="24"/>
           <w:szCs w:val="24"/>
+        </w:rPr>
+        <w:t>I am assuming that for this reason, the binary file required more space to store the numbers than the ASCII file.</w:t>
+      </w:r>
+    </w:p>
+    <w:p>
+      <w:pPr>
+        <w:spacing w:after="0" w:line="360" w:lineRule="auto"/>
+        <w:rPr>
+          <w:rFonts w:ascii="Times New Roman" w:hAnsi="Times New Roman" w:cs="Times New Roman"/>
+          <w:sz w:val="24"/>
+          <w:szCs w:val="24"/>
+          <w:u w:val="single"/>
+        </w:rPr>
+      </w:pPr>
+    </w:p>
+    <w:p>
+      <w:pPr>
+        <w:spacing w:after="0" w:line="360" w:lineRule="auto"/>
+        <w:rPr>
+          <w:rFonts w:ascii="Times New Roman" w:hAnsi="Times New Roman" w:cs="Times New Roman"/>
+          <w:sz w:val="24"/>
+          <w:szCs w:val="24"/>
+          <w:u w:val="single"/>
+        </w:rPr>
+      </w:pPr>
+      <w:r>
+        <w:rPr>
+          <w:rFonts w:ascii="Times New Roman" w:hAnsi="Times New Roman" w:cs="Times New Roman"/>
+          <w:sz w:val="24"/>
+          <w:szCs w:val="24"/>
+          <w:u w:val="single"/>
+        </w:rPr>
+        <w:t xml:space="preserve">What I </w:t>
+      </w:r>
+      <w:proofErr w:type="gramStart"/>
+      <w:r>
+        <w:rPr>
+          <w:rFonts w:ascii="Times New Roman" w:hAnsi="Times New Roman" w:cs="Times New Roman"/>
+          <w:sz w:val="24"/>
+          <w:szCs w:val="24"/>
+          <w:u w:val="single"/>
+        </w:rPr>
+        <w:t>Would’ve</w:t>
+      </w:r>
+      <w:proofErr w:type="gramEnd"/>
+      <w:r>
+        <w:rPr>
+          <w:rFonts w:ascii="Times New Roman" w:hAnsi="Times New Roman" w:cs="Times New Roman"/>
+          <w:sz w:val="24"/>
+          <w:szCs w:val="24"/>
+          <w:u w:val="single"/>
+        </w:rPr>
+        <w:t xml:space="preserve"> Done Differently:</w:t>
+      </w:r>
+    </w:p>
+    <w:p>
+      <w:pPr>
+        <w:spacing w:after="0" w:line="360" w:lineRule="auto"/>
+        <w:rPr>
+          <w:rFonts w:ascii="Times New Roman" w:hAnsi="Times New Roman" w:cs="Times New Roman"/>
+          <w:sz w:val="24"/>
+          <w:szCs w:val="24"/>
+        </w:rPr>
+      </w:pPr>
+      <w:r>
+        <w:rPr>
+          <w:rFonts w:ascii="Times New Roman" w:hAnsi="Times New Roman" w:cs="Times New Roman"/>
+          <w:sz w:val="24"/>
+          <w:szCs w:val="24"/>
+        </w:rPr>
+        <w:t xml:space="preserve"> </w:t>
+      </w:r>
+      <w:r>
+        <w:rPr>
+          <w:rFonts w:ascii="Times New Roman" w:hAnsi="Times New Roman" w:cs="Times New Roman"/>
+          <w:sz w:val="24"/>
+          <w:szCs w:val="24"/>
+        </w:rPr>
+        <w:tab/>
+      </w:r>
+      <w:r>
+        <w:rPr>
+          <w:rFonts w:ascii="Times New Roman" w:hAnsi="Times New Roman" w:cs="Times New Roman"/>
+          <w:sz w:val="24"/>
+          <w:szCs w:val="24"/>
+        </w:rPr>
+        <w:t xml:space="preserve">If I completed this lab again, I would have spent more time trying to store the numbers in the binary file without serialization. </w:t>
+      </w:r>
+      <w:r>
+        <w:rPr>
+          <w:rFonts w:ascii="Times New Roman" w:hAnsi="Times New Roman" w:cs="Times New Roman"/>
+          <w:sz w:val="24"/>
+          <w:szCs w:val="24"/>
+        </w:rPr>
+        <w:t>If I tried this, I think it would have been interesting to see I could get the file sizes of the ASCII and binary files to be the same.</w:t>
+      </w:r>
+    </w:p>
+    <w:p>
+      <w:pPr>
+        <w:spacing w:after="0" w:line="360" w:lineRule="auto"/>
+        <w:rPr>
+          <w:rFonts w:ascii="Times New Roman" w:hAnsi="Times New Roman" w:cs="Times New Roman"/>
+          <w:szCs w:val="24"/>
+          <w:u w:val="single"/>
+        </w:rPr>
+      </w:pPr>
+    </w:p>
+    <w:p>
+      <w:pPr>
+        <w:spacing w:after="0" w:line="360" w:lineRule="auto"/>
+        <w:rPr>
+          <w:rFonts w:ascii="Times New Roman" w:hAnsi="Times New Roman" w:cs="Times New Roman"/>
+          <w:sz w:val="24"/>
+          <w:szCs w:val="24"/>
+          <w:u w:val="single"/>
+        </w:rPr>
+      </w:pPr>
+      <w:r>
+        <w:rPr>
+          <w:rFonts w:ascii="Times New Roman" w:hAnsi="Times New Roman" w:cs="Times New Roman"/>
+          <w:sz w:val="24"/>
+          <w:szCs w:val="24"/>
+          <w:u w:val="single"/>
+        </w:rPr>
+        <w:t>How I Wi</w:t>
+      </w:r>
+      <w:r>
+        <w:rPr>
+          <w:rFonts w:ascii="Times New Roman" w:hAnsi="Times New Roman" w:cs="Times New Roman"/>
+          <w:sz w:val="24"/>
+          <w:szCs w:val="24"/>
+          <w:u w:val="single"/>
+        </w:rPr>
+        <w:t xml:space="preserve">ll Apply </w:t>
+      </w:r>
+      <w:r>
+        <w:rPr>
+          <w:rFonts w:ascii="Times New Roman" w:hAnsi="Times New Roman" w:cs="Times New Roman"/>
+          <w:sz w:val="24"/>
+          <w:szCs w:val="24"/>
+          <w:u w:val="single"/>
+        </w:rPr>
+        <w:t>Sets and Binary Files</w:t>
+      </w:r>
+      <w:r>
+        <w:rPr>
+          <w:rFonts w:ascii="Times New Roman" w:hAnsi="Times New Roman" w:cs="Times New Roman"/>
+          <w:sz w:val="24"/>
+          <w:szCs w:val="24"/>
+          <w:u w:val="single"/>
+        </w:rPr>
+        <w:t xml:space="preserve"> </w:t>
+      </w:r>
+      <w:r>
+        <w:rPr>
+          <w:rFonts w:ascii="Times New Roman" w:hAnsi="Times New Roman" w:cs="Times New Roman"/>
+          <w:sz w:val="24"/>
+          <w:szCs w:val="24"/>
           <w:u w:val="single"/>
         </w:rPr>
         <w:t>in the Future:</w:t>
@@ -313,7 +1019,15 @@
           <w:sz w:val="24"/>
           <w:szCs w:val="24"/>
         </w:rPr>
-        <w:t>Text…</w:t>
+        <w:t xml:space="preserve">I plan on continuing my attempts to make the binary file part of this lab work without serialization. I also plan on using either ASCII files or binary files to store logs of errors or store data that will be needed the next time a user starts the program. For example, if a user spent the time and effort to enter data into my application and </w:t>
+      </w:r>
+      <w:r>
+        <w:rPr>
+          <w:rFonts w:ascii="Times New Roman" w:hAnsi="Times New Roman" w:cs="Times New Roman"/>
+          <w:sz w:val="24"/>
+          <w:szCs w:val="24"/>
+        </w:rPr>
+        <w:t>will be returning to the application in the future, I would store the data they entered in a file and use that file whenever they return instead of having them enter the data all over again.</w:t>
       </w:r>
       <w:r>
         <w:rPr>

</xml_diff>